<commit_message>
Rename SHORTHAND to ALIAS (shorter!)
</commit_message>
<xml_diff>
--- a/examples/sampleTemplates/contactList.docx
+++ b/examples/sampleTemplates/contactList.docx
@@ -1,6 +1,6 @@
 
 <file path=word/document.xml><?xml version="1.0" encoding="utf-8"?>
-<w:document xmlns:wpc="http://schemas.microsoft.com/office/word/2010/wordprocessingCanvas" xmlns:mc="http://schemas.openxmlformats.org/markup-compatibility/2006" xmlns:o="urn:schemas-microsoft-com:office:office" xmlns:r="http://schemas.openxmlformats.org/officeDocument/2006/relationships" xmlns:m="http://schemas.openxmlformats.org/officeDocument/2006/math" xmlns:v="urn:schemas-microsoft-com:vml" xmlns:wp14="http://schemas.microsoft.com/office/word/2010/wordprocessingDrawing" xmlns:wp="http://schemas.openxmlformats.org/drawingml/2006/wordprocessingDrawing" xmlns:w10="urn:schemas-microsoft-com:office:word" xmlns:w="http://schemas.openxmlformats.org/wordprocessingml/2006/main" xmlns:w14="http://schemas.microsoft.com/office/word/2010/wordml" xmlns:w15="http://schemas.microsoft.com/office/word/2012/wordml" xmlns:wpg="http://schemas.microsoft.com/office/word/2010/wordprocessingGroup" xmlns:wpi="http://schemas.microsoft.com/office/word/2010/wordprocessingInk" xmlns:wne="http://schemas.microsoft.com/office/word/2006/wordml" xmlns:wps="http://schemas.microsoft.com/office/word/2010/wordprocessingShape" mc:Ignorable="w14 w15 wp14">
+<w:document xmlns:wpc="http://schemas.microsoft.com/office/word/2010/wordprocessingCanvas" xmlns:mo="http://schemas.microsoft.com/office/mac/office/2008/main" xmlns:mc="http://schemas.openxmlformats.org/markup-compatibility/2006" xmlns:mv="urn:schemas-microsoft-com:mac:vml" xmlns:o="urn:schemas-microsoft-com:office:office" xmlns:r="http://schemas.openxmlformats.org/officeDocument/2006/relationships" xmlns:m="http://schemas.openxmlformats.org/officeDocument/2006/math" xmlns:v="urn:schemas-microsoft-com:vml" xmlns:wp14="http://schemas.microsoft.com/office/word/2010/wordprocessingDrawing" xmlns:wp="http://schemas.openxmlformats.org/drawingml/2006/wordprocessingDrawing" xmlns:w10="urn:schemas-microsoft-com:office:word" xmlns:w="http://schemas.openxmlformats.org/wordprocessingml/2006/main" xmlns:w14="http://schemas.microsoft.com/office/word/2010/wordml" xmlns:w15="http://schemas.microsoft.com/office/word/2012/wordml" xmlns:wpg="http://schemas.microsoft.com/office/word/2010/wordprocessingGroup" xmlns:wpi="http://schemas.microsoft.com/office/word/2010/wordprocessingInk" xmlns:wne="http://schemas.microsoft.com/office/word/2006/wordml" xmlns:wps="http://schemas.microsoft.com/office/word/2010/wordprocessingShape" mc:Ignorable="w14 w15 wp14">
   <w:body>
     <w:p>
       <w:r>
@@ -9,11 +9,34 @@
     </w:p>
     <w:p>
       <w:r>
-        <w:t xml:space="preserve">query getData($projectId: </w:t>
-      </w:r>
+        <w:t xml:space="preserve">query </w:t>
+      </w:r>
+      <w:proofErr w:type="spellStart"/>
+      <w:proofErr w:type="gramStart"/>
+      <w:r>
+        <w:t>getData</w:t>
+      </w:r>
+      <w:proofErr w:type="spellEnd"/>
+      <w:r>
+        <w:t>(</w:t>
+      </w:r>
+      <w:proofErr w:type="gramEnd"/>
+      <w:r>
+        <w:t>$</w:t>
+      </w:r>
+      <w:proofErr w:type="spellStart"/>
+      <w:r>
+        <w:t>projectId</w:t>
+      </w:r>
+      <w:proofErr w:type="spellEnd"/>
+      <w:r>
+        <w:t xml:space="preserve">: </w:t>
+      </w:r>
+      <w:proofErr w:type="spellStart"/>
       <w:r>
         <w:t>Int</w:t>
       </w:r>
+      <w:proofErr w:type="spellEnd"/>
       <w:r>
         <w:t xml:space="preserve">!) </w:t>
       </w:r>
@@ -29,16 +52,38 @@
         <w:rPr>
           <w:rFonts w:hint="eastAsia"/>
         </w:rPr>
-        <w:t xml:space="preserve">  project(id: </w:t>
-      </w:r>
-      <w:r>
-        <w:t>$</w:t>
-      </w:r>
+        <w:t xml:space="preserve">  </w:t>
+      </w:r>
+      <w:proofErr w:type="gramStart"/>
       <w:r>
         <w:rPr>
           <w:rFonts w:hint="eastAsia"/>
         </w:rPr>
-        <w:t>projectId) {</w:t>
+        <w:t>project(</w:t>
+      </w:r>
+      <w:proofErr w:type="gramEnd"/>
+      <w:r>
+        <w:rPr>
+          <w:rFonts w:hint="eastAsia"/>
+        </w:rPr>
+        <w:t xml:space="preserve">id: </w:t>
+      </w:r>
+      <w:r>
+        <w:t>$</w:t>
+      </w:r>
+      <w:proofErr w:type="spellStart"/>
+      <w:r>
+        <w:rPr>
+          <w:rFonts w:hint="eastAsia"/>
+        </w:rPr>
+        <w:t>projectId</w:t>
+      </w:r>
+      <w:proofErr w:type="spellEnd"/>
+      <w:r>
+        <w:rPr>
+          <w:rFonts w:hint="eastAsia"/>
+        </w:rPr>
+        <w:t>) {</w:t>
       </w:r>
     </w:p>
     <w:p>
@@ -54,16 +99,46 @@
         <w:rPr>
           <w:rFonts w:hint="eastAsia"/>
         </w:rPr>
-        <w:t xml:space="preserve">    people(sortedBy: "name") {</w:t>
-      </w:r>
-    </w:p>
-    <w:p>
+        <w:t xml:space="preserve">    </w:t>
+      </w:r>
+      <w:proofErr w:type="gramStart"/>
       <w:r>
         <w:rPr>
           <w:rFonts w:hint="eastAsia"/>
         </w:rPr>
-        <w:t xml:space="preserve">      name, acronym, email, phone, mobilePhone</w:t>
-      </w:r>
+        <w:t>people(</w:t>
+      </w:r>
+      <w:proofErr w:type="spellStart"/>
+      <w:proofErr w:type="gramEnd"/>
+      <w:r>
+        <w:rPr>
+          <w:rFonts w:hint="eastAsia"/>
+        </w:rPr>
+        <w:t>sortedBy</w:t>
+      </w:r>
+      <w:proofErr w:type="spellEnd"/>
+      <w:r>
+        <w:rPr>
+          <w:rFonts w:hint="eastAsia"/>
+        </w:rPr>
+        <w:t>: "name") {</w:t>
+      </w:r>
+    </w:p>
+    <w:p>
+      <w:r>
+        <w:rPr>
+          <w:rFonts w:hint="eastAsia"/>
+        </w:rPr>
+        <w:t xml:space="preserve">      name, acronym, email, phone, </w:t>
+      </w:r>
+      <w:proofErr w:type="spellStart"/>
+      <w:r>
+        <w:rPr>
+          <w:rFonts w:hint="eastAsia"/>
+        </w:rPr>
+        <w:t>mobilePhone</w:t>
+      </w:r>
+      <w:proofErr w:type="spellEnd"/>
     </w:p>
     <w:p>
       <w:r>
@@ -104,7 +179,7 @@
     </w:p>
     <w:p>
       <w:pPr>
-        <w:pStyle w:val="Puesto"/>
+        <w:pStyle w:val="Title"/>
       </w:pPr>
       <w:r>
         <w:t>+++INS project.name+++</w:t>
@@ -115,32 +190,108 @@
     </w:p>
     <w:p>
       <w:r>
-        <w:t>+++SHORTHAND name INS $person.name+++</w:t>
+        <w:t>+++</w:t>
+      </w:r>
+      <w:r>
+        <w:t>ALIAS</w:t>
+      </w:r>
+      <w:r>
+        <w:t xml:space="preserve"> name INS $person.name+++</w:t>
       </w:r>
     </w:p>
     <w:p>
       <w:r>
-        <w:t>+++SHORTHAND comp INS $person.company.acronym+++</w:t>
+        <w:t>+++</w:t>
+      </w:r>
+      <w:r>
+        <w:t>ALIAS</w:t>
+      </w:r>
+      <w:r>
+        <w:t xml:space="preserve"> comp INS $</w:t>
+      </w:r>
+      <w:proofErr w:type="spellStart"/>
+      <w:proofErr w:type="gramStart"/>
+      <w:r>
+        <w:t>person.company</w:t>
+      </w:r>
+      <w:proofErr w:type="gramEnd"/>
+      <w:r>
+        <w:t>.acronym</w:t>
+      </w:r>
+      <w:proofErr w:type="spellEnd"/>
+      <w:r>
+        <w:t>+++</w:t>
       </w:r>
     </w:p>
     <w:p>
-      <w:r>
-        <w:t>+++SHORTHAND email INS $person.email+++</w:t>
+      <w:pPr>
+        <w:outlineLvl w:val="0"/>
+      </w:pPr>
+      <w:r>
+        <w:t>+++</w:t>
+      </w:r>
+      <w:r>
+        <w:t>ALIAS</w:t>
+      </w:r>
+      <w:r>
+        <w:t xml:space="preserve"> email INS $</w:t>
+      </w:r>
+      <w:proofErr w:type="spellStart"/>
+      <w:proofErr w:type="gramStart"/>
+      <w:r>
+        <w:t>person.email</w:t>
+      </w:r>
+      <w:proofErr w:type="spellEnd"/>
+      <w:proofErr w:type="gramEnd"/>
+      <w:r>
+        <w:t>+++</w:t>
       </w:r>
     </w:p>
     <w:p>
       <w:r>
-        <w:t>+++SHORTHAND phone INS $person.phone+++</w:t>
+        <w:t>+++</w:t>
+      </w:r>
+      <w:r>
+        <w:t>ALIAS</w:t>
+      </w:r>
+      <w:r>
+        <w:t xml:space="preserve"> phone INS $</w:t>
+      </w:r>
+      <w:proofErr w:type="spellStart"/>
+      <w:proofErr w:type="gramStart"/>
+      <w:r>
+        <w:t>person.phone</w:t>
+      </w:r>
+      <w:proofErr w:type="spellEnd"/>
+      <w:proofErr w:type="gramEnd"/>
+      <w:r>
+        <w:t>+++</w:t>
       </w:r>
     </w:p>
     <w:p>
       <w:r>
-        <w:t>+++SHORTHAND mobile INS $person.mobilePhone+++</w:t>
+        <w:t>+++</w:t>
+      </w:r>
+      <w:r>
+        <w:t>ALIAS</w:t>
+      </w:r>
+      <w:bookmarkStart w:id="0" w:name="_GoBack"/>
+      <w:bookmarkEnd w:id="0"/>
+      <w:r>
+        <w:t xml:space="preserve"> mobile INS $</w:t>
+      </w:r>
+      <w:proofErr w:type="spellStart"/>
+      <w:r>
+        <w:t>person.mobilePhone</w:t>
+      </w:r>
+      <w:proofErr w:type="spellEnd"/>
+      <w:r>
+        <w:t>+++</w:t>
       </w:r>
     </w:p>
     <w:tbl>
       <w:tblPr>
-        <w:tblStyle w:val="Sombreadoclaro-nfasis3"/>
+        <w:tblStyle w:val="LightShading-Accent3"/>
         <w:tblW w:w="4903" w:type="pct"/>
         <w:tblLook w:val="04A0" w:firstRow="1" w:lastRow="0" w:firstColumn="1" w:lastColumn="0" w:noHBand="0" w:noVBand="1"/>
       </w:tblPr>
@@ -247,8 +398,13 @@
             <w:r>
               <w:t xml:space="preserve"> person IN </w:t>
             </w:r>
+            <w:proofErr w:type="spellStart"/>
             <w:r>
-              <w:t>project.people +++</w:t>
+              <w:t>project.people</w:t>
+            </w:r>
+            <w:proofErr w:type="spellEnd"/>
+            <w:r>
+              <w:t xml:space="preserve"> +++</w:t>
             </w:r>
           </w:p>
         </w:tc>
@@ -395,8 +551,6 @@
             <w:r>
               <w:t>+++END-FOR</w:t>
             </w:r>
-            <w:bookmarkStart w:id="0" w:name="_GoBack"/>
-            <w:bookmarkEnd w:id="0"/>
             <w:r>
               <w:t xml:space="preserve"> person+++</w:t>
             </w:r>
@@ -460,7 +614,7 @@
 </file>
 
 <file path=word/numbering.xml><?xml version="1.0" encoding="utf-8"?>
-<w:numbering xmlns:wpc="http://schemas.microsoft.com/office/word/2010/wordprocessingCanvas" xmlns:mc="http://schemas.openxmlformats.org/markup-compatibility/2006" xmlns:o="urn:schemas-microsoft-com:office:office" xmlns:r="http://schemas.openxmlformats.org/officeDocument/2006/relationships" xmlns:m="http://schemas.openxmlformats.org/officeDocument/2006/math" xmlns:v="urn:schemas-microsoft-com:vml" xmlns:wp14="http://schemas.microsoft.com/office/word/2010/wordprocessingDrawing" xmlns:wp="http://schemas.openxmlformats.org/drawingml/2006/wordprocessingDrawing" xmlns:w10="urn:schemas-microsoft-com:office:word" xmlns:w="http://schemas.openxmlformats.org/wordprocessingml/2006/main" xmlns:w14="http://schemas.microsoft.com/office/word/2010/wordml" xmlns:w15="http://schemas.microsoft.com/office/word/2012/wordml" xmlns:wpg="http://schemas.microsoft.com/office/word/2010/wordprocessingGroup" xmlns:wpi="http://schemas.microsoft.com/office/word/2010/wordprocessingInk" xmlns:wne="http://schemas.microsoft.com/office/word/2006/wordml" xmlns:wps="http://schemas.microsoft.com/office/word/2010/wordprocessingShape" mc:Ignorable="w14 w15 wp14">
+<w:numbering xmlns:wpc="http://schemas.microsoft.com/office/word/2010/wordprocessingCanvas" xmlns:mo="http://schemas.microsoft.com/office/mac/office/2008/main" xmlns:mc="http://schemas.openxmlformats.org/markup-compatibility/2006" xmlns:mv="urn:schemas-microsoft-com:mac:vml" xmlns:o="urn:schemas-microsoft-com:office:office" xmlns:r="http://schemas.openxmlformats.org/officeDocument/2006/relationships" xmlns:m="http://schemas.openxmlformats.org/officeDocument/2006/math" xmlns:v="urn:schemas-microsoft-com:vml" xmlns:wp14="http://schemas.microsoft.com/office/word/2010/wordprocessingDrawing" xmlns:wp="http://schemas.openxmlformats.org/drawingml/2006/wordprocessingDrawing" xmlns:w10="urn:schemas-microsoft-com:office:word" xmlns:w="http://schemas.openxmlformats.org/wordprocessingml/2006/main" xmlns:w14="http://schemas.microsoft.com/office/word/2010/wordml" xmlns:w15="http://schemas.microsoft.com/office/word/2012/wordml" xmlns:wpg="http://schemas.microsoft.com/office/word/2010/wordprocessingGroup" xmlns:wpi="http://schemas.microsoft.com/office/word/2010/wordprocessingInk" xmlns:wne="http://schemas.microsoft.com/office/word/2006/wordml" xmlns:wps="http://schemas.microsoft.com/office/word/2010/wordprocessingShape" mc:Ignorable="w14 w15 wp14">
   <w:abstractNum w:abstractNumId="0">
     <w:nsid w:val="540171F0"/>
     <w:multiLevelType w:val="hybridMultilevel"/>
@@ -593,7 +747,7 @@
     </w:rPrDefault>
     <w:pPrDefault/>
   </w:docDefaults>
-  <w:latentStyles w:defLockedState="0" w:defUIPriority="99" w:defSemiHidden="0" w:defUnhideWhenUsed="0" w:defQFormat="0" w:count="371">
+  <w:latentStyles w:defLockedState="0" w:defUIPriority="99" w:defSemiHidden="0" w:defUnhideWhenUsed="0" w:defQFormat="0" w:count="380">
     <w:lsdException w:name="Normal" w:uiPriority="0" w:qFormat="1"/>
     <w:lsdException w:name="heading 1" w:uiPriority="9" w:qFormat="1"/>
     <w:lsdException w:name="heading 2" w:semiHidden="1" w:uiPriority="9" w:unhideWhenUsed="1" w:qFormat="1"/>
@@ -965,11 +1119,11 @@
       <w:sz w:val="22"/>
     </w:rPr>
   </w:style>
-  <w:style w:type="paragraph" w:styleId="Ttulo1">
+  <w:style w:type="paragraph" w:styleId="Heading1">
     <w:name w:val="heading 1"/>
     <w:basedOn w:val="Normal"/>
     <w:next w:val="Normal"/>
-    <w:link w:val="Ttulo1Car"/>
+    <w:link w:val="Heading1Char"/>
     <w:uiPriority w:val="9"/>
     <w:qFormat/>
     <w:rsid w:val="00692B70"/>
@@ -988,13 +1142,13 @@
       <w:szCs w:val="32"/>
     </w:rPr>
   </w:style>
-  <w:style w:type="character" w:default="1" w:styleId="Fuentedeprrafopredeter">
+  <w:style w:type="character" w:default="1" w:styleId="DefaultParagraphFont">
     <w:name w:val="Default Paragraph Font"/>
     <w:uiPriority w:val="1"/>
     <w:semiHidden/>
     <w:unhideWhenUsed/>
   </w:style>
-  <w:style w:type="table" w:default="1" w:styleId="Tablanormal">
+  <w:style w:type="table" w:default="1" w:styleId="TableNormal">
     <w:name w:val="Normal Table"/>
     <w:uiPriority w:val="99"/>
     <w:semiHidden/>
@@ -1009,16 +1163,16 @@
       </w:tblCellMar>
     </w:tblPr>
   </w:style>
-  <w:style w:type="numbering" w:default="1" w:styleId="Sinlista">
+  <w:style w:type="numbering" w:default="1" w:styleId="NoList">
     <w:name w:val="No List"/>
     <w:uiPriority w:val="99"/>
     <w:semiHidden/>
     <w:unhideWhenUsed/>
   </w:style>
-  <w:style w:type="character" w:customStyle="1" w:styleId="Ttulo1Car">
-    <w:name w:val="Título 1 Car"/>
-    <w:basedOn w:val="Fuentedeprrafopredeter"/>
-    <w:link w:val="Ttulo1"/>
+  <w:style w:type="character" w:customStyle="1" w:styleId="Heading1Char">
+    <w:name w:val="Heading 1 Char"/>
+    <w:basedOn w:val="DefaultParagraphFont"/>
+    <w:link w:val="Heading1"/>
     <w:uiPriority w:val="9"/>
     <w:rsid w:val="00692B70"/>
     <w:rPr>
@@ -1030,7 +1184,7 @@
       <w:szCs w:val="32"/>
     </w:rPr>
   </w:style>
-  <w:style w:type="paragraph" w:styleId="Prrafodelista">
+  <w:style w:type="paragraph" w:styleId="ListParagraph">
     <w:name w:val="List Paragraph"/>
     <w:basedOn w:val="Normal"/>
     <w:uiPriority w:val="34"/>
@@ -1041,9 +1195,9 @@
       <w:contextualSpacing/>
     </w:pPr>
   </w:style>
-  <w:style w:type="table" w:styleId="Tablaconcuadrcula">
+  <w:style w:type="table" w:styleId="TableGrid">
     <w:name w:val="Table Grid"/>
-    <w:basedOn w:val="Tablanormal"/>
+    <w:basedOn w:val="TableNormal"/>
     <w:uiPriority w:val="59"/>
     <w:rsid w:val="000E451C"/>
     <w:tblPr>
@@ -1064,9 +1218,9 @@
       </w:tblCellMar>
     </w:tblPr>
   </w:style>
-  <w:style w:type="table" w:styleId="Sombreadomedio1-nfasis6">
+  <w:style w:type="table" w:styleId="MediumShading1-Accent6">
     <w:name w:val="Medium Shading 1 Accent 6"/>
-    <w:basedOn w:val="Tablanormal"/>
+    <w:basedOn w:val="TableNormal"/>
     <w:uiPriority w:val="63"/>
     <w:rsid w:val="000E451C"/>
     <w:tblPr>
@@ -1167,11 +1321,11 @@
       </w:tcPr>
     </w:tblStylePr>
   </w:style>
-  <w:style w:type="paragraph" w:styleId="Puesto">
+  <w:style w:type="paragraph" w:styleId="Title">
     <w:name w:val="Title"/>
     <w:basedOn w:val="Normal"/>
     <w:next w:val="Normal"/>
-    <w:link w:val="PuestoCar"/>
+    <w:link w:val="TitleChar"/>
     <w:uiPriority w:val="10"/>
     <w:qFormat/>
     <w:rsid w:val="00213DB3"/>
@@ -1191,10 +1345,10 @@
       <w:szCs w:val="52"/>
     </w:rPr>
   </w:style>
-  <w:style w:type="character" w:customStyle="1" w:styleId="PuestoCar">
-    <w:name w:val="Puesto Car"/>
-    <w:basedOn w:val="Fuentedeprrafopredeter"/>
-    <w:link w:val="Puesto"/>
+  <w:style w:type="character" w:customStyle="1" w:styleId="TitleChar">
+    <w:name w:val="Title Char"/>
+    <w:basedOn w:val="DefaultParagraphFont"/>
+    <w:link w:val="Title"/>
     <w:uiPriority w:val="10"/>
     <w:rsid w:val="00213DB3"/>
     <w:rPr>
@@ -1206,9 +1360,9 @@
       <w:szCs w:val="52"/>
     </w:rPr>
   </w:style>
-  <w:style w:type="table" w:styleId="Sombreadomedio2-nfasis1">
+  <w:style w:type="table" w:styleId="MediumShading2-Accent1">
     <w:name w:val="Medium Shading 2 Accent 1"/>
-    <w:basedOn w:val="Tablanormal"/>
+    <w:basedOn w:val="TableNormal"/>
     <w:uiPriority w:val="64"/>
     <w:rsid w:val="00C233E0"/>
     <w:tblPr>
@@ -1352,9 +1506,9 @@
       </w:tcPr>
     </w:tblStylePr>
   </w:style>
-  <w:style w:type="table" w:styleId="Sombreadoclaro-nfasis3">
+  <w:style w:type="table" w:styleId="LightShading-Accent3">
     <w:name w:val="Light Shading Accent 3"/>
-    <w:basedOn w:val="Tablanormal"/>
+    <w:basedOn w:val="TableNormal"/>
     <w:uiPriority w:val="60"/>
     <w:rsid w:val="00C233E0"/>
     <w:rPr>
@@ -1452,9 +1606,9 @@
       </w:tcPr>
     </w:tblStylePr>
   </w:style>
-  <w:style w:type="table" w:styleId="Sombreadoclaro-nfasis4">
+  <w:style w:type="table" w:styleId="LightShading-Accent4">
     <w:name w:val="Light Shading Accent 4"/>
-    <w:basedOn w:val="Tablanormal"/>
+    <w:basedOn w:val="TableNormal"/>
     <w:uiPriority w:val="60"/>
     <w:rsid w:val="00C233E0"/>
     <w:rPr>
@@ -1552,9 +1706,9 @@
       </w:tcPr>
     </w:tblStylePr>
   </w:style>
-  <w:style w:type="table" w:styleId="Listaclara-nfasis2">
+  <w:style w:type="table" w:styleId="LightList-Accent2">
     <w:name w:val="Light List Accent 2"/>
-    <w:basedOn w:val="Tablanormal"/>
+    <w:basedOn w:val="TableNormal"/>
     <w:uiPriority w:val="61"/>
     <w:rsid w:val="00C233E0"/>
     <w:tblPr>
@@ -1641,9 +1795,9 @@
       </w:tcPr>
     </w:tblStylePr>
   </w:style>
-  <w:style w:type="table" w:styleId="Listaclara-nfasis1">
+  <w:style w:type="table" w:styleId="LightList-Accent1">
     <w:name w:val="Light List Accent 1"/>
-    <w:basedOn w:val="Tablanormal"/>
+    <w:basedOn w:val="TableNormal"/>
     <w:uiPriority w:val="61"/>
     <w:rsid w:val="00C233E0"/>
     <w:tblPr>
@@ -1730,9 +1884,9 @@
       </w:tcPr>
     </w:tblStylePr>
   </w:style>
-  <w:style w:type="table" w:styleId="Listaclara-nfasis4">
+  <w:style w:type="table" w:styleId="LightList-Accent4">
     <w:name w:val="Light List Accent 4"/>
-    <w:basedOn w:val="Tablanormal"/>
+    <w:basedOn w:val="TableNormal"/>
     <w:uiPriority w:val="61"/>
     <w:rsid w:val="00C233E0"/>
     <w:tblPr>
@@ -1818,6 +1972,30 @@
         </w:tcBorders>
       </w:tcPr>
     </w:tblStylePr>
+  </w:style>
+  <w:style w:type="paragraph" w:styleId="DocumentMap">
+    <w:name w:val="Document Map"/>
+    <w:basedOn w:val="Normal"/>
+    <w:link w:val="DocumentMapChar"/>
+    <w:uiPriority w:val="99"/>
+    <w:semiHidden/>
+    <w:unhideWhenUsed/>
+    <w:rsid w:val="00202C64"/>
+    <w:rPr>
+      <w:rFonts w:ascii="Times New Roman" w:hAnsi="Times New Roman" w:cs="Times New Roman"/>
+      <w:sz w:val="24"/>
+    </w:rPr>
+  </w:style>
+  <w:style w:type="character" w:customStyle="1" w:styleId="DocumentMapChar">
+    <w:name w:val="Document Map Char"/>
+    <w:basedOn w:val="DefaultParagraphFont"/>
+    <w:link w:val="DocumentMap"/>
+    <w:uiPriority w:val="99"/>
+    <w:semiHidden/>
+    <w:rsid w:val="00202C64"/>
+    <w:rPr>
+      <w:rFonts w:ascii="Times New Roman" w:hAnsi="Times New Roman" w:cs="Times New Roman"/>
+    </w:rPr>
   </w:style>
 </w:styles>
 </file>

</xml_diff>

<commit_message>
Remove VAR, add shorthand notation for INS/EXEC
</commit_message>
<xml_diff>
--- a/examples/sampleTemplates/contactList.docx
+++ b/examples/sampleTemplates/contactList.docx
@@ -275,16 +275,16 @@
       <w:r>
         <w:t>ALIAS</w:t>
       </w:r>
-      <w:bookmarkStart w:id="0" w:name="_GoBack"/>
-      <w:bookmarkEnd w:id="0"/>
       <w:r>
         <w:t xml:space="preserve"> mobile INS $</w:t>
       </w:r>
       <w:proofErr w:type="spellStart"/>
+      <w:proofErr w:type="gramStart"/>
       <w:r>
         <w:t>person.mobilePhone</w:t>
       </w:r>
       <w:proofErr w:type="spellEnd"/>
+      <w:proofErr w:type="gramEnd"/>
       <w:r>
         <w:t>+++</w:t>
       </w:r>
@@ -393,7 +393,12 @@
               <w:spacing w:before="40" w:after="40"/>
             </w:pPr>
             <w:r>
-              <w:t>+++ FOR</w:t>
+              <w:t>+++</w:t>
+            </w:r>
+            <w:bookmarkStart w:id="0" w:name="_GoBack"/>
+            <w:bookmarkEnd w:id="0"/>
+            <w:r>
+              <w:t>FOR</w:t>
             </w:r>
             <w:r>
               <w:t xml:space="preserve"> person IN </w:t>
@@ -467,7 +472,13 @@
               <w:spacing w:before="40" w:after="40"/>
             </w:pPr>
             <w:r>
-              <w:t>+++[name]+++</w:t>
+              <w:t>+++</w:t>
+            </w:r>
+            <w:r>
+              <w:t>*</w:t>
+            </w:r>
+            <w:r>
+              <w:t>name+++</w:t>
             </w:r>
           </w:p>
         </w:tc>
@@ -481,13 +492,16 @@
               <w:cnfStyle w:val="000000000000" w:firstRow="0" w:lastRow="0" w:firstColumn="0" w:lastColumn="0" w:oddVBand="0" w:evenVBand="0" w:oddHBand="0" w:evenHBand="0" w:firstRowFirstColumn="0" w:firstRowLastColumn="0" w:lastRowFirstColumn="0" w:lastRowLastColumn="0"/>
             </w:pPr>
             <w:r>
-              <w:t>+++[</w:t>
+              <w:t>+</w:t>
+            </w:r>
+            <w:r>
+              <w:t>++*</w:t>
             </w:r>
             <w:r>
               <w:t>comp</w:t>
             </w:r>
             <w:r>
-              <w:t>]+++</w:t>
+              <w:t>+++</w:t>
             </w:r>
           </w:p>
         </w:tc>
@@ -501,7 +515,13 @@
               <w:cnfStyle w:val="000000000000" w:firstRow="0" w:lastRow="0" w:firstColumn="0" w:lastColumn="0" w:oddVBand="0" w:evenVBand="0" w:oddHBand="0" w:evenHBand="0" w:firstRowFirstColumn="0" w:firstRowLastColumn="0" w:lastRowFirstColumn="0" w:lastRowLastColumn="0"/>
             </w:pPr>
             <w:r>
-              <w:t>+++[email]+++</w:t>
+              <w:t>+</w:t>
+            </w:r>
+            <w:r>
+              <w:t>++*email</w:t>
+            </w:r>
+            <w:r>
+              <w:t>+++</w:t>
             </w:r>
           </w:p>
         </w:tc>
@@ -515,7 +535,10 @@
               <w:cnfStyle w:val="000000000000" w:firstRow="0" w:lastRow="0" w:firstColumn="0" w:lastColumn="0" w:oddVBand="0" w:evenVBand="0" w:oddHBand="0" w:evenHBand="0" w:firstRowFirstColumn="0" w:firstRowLastColumn="0" w:lastRowFirstColumn="0" w:lastRowLastColumn="0"/>
             </w:pPr>
             <w:r>
-              <w:t>+++[phone]+++</w:t>
+              <w:t>+++*phone</w:t>
+            </w:r>
+            <w:r>
+              <w:t>+++</w:t>
             </w:r>
           </w:p>
         </w:tc>
@@ -529,7 +552,10 @@
               <w:cnfStyle w:val="000000000000" w:firstRow="0" w:lastRow="0" w:firstColumn="0" w:lastColumn="0" w:oddVBand="0" w:evenVBand="0" w:oddHBand="0" w:evenHBand="0" w:firstRowFirstColumn="0" w:firstRowLastColumn="0" w:lastRowFirstColumn="0" w:lastRowLastColumn="0"/>
             </w:pPr>
             <w:r>
-              <w:t>+++[mobile]+++</w:t>
+              <w:t>+++*mobile</w:t>
+            </w:r>
+            <w:r>
+              <w:t>+++</w:t>
             </w:r>
           </w:p>
         </w:tc>

</xml_diff>